<commit_message>
C# exam preparation complete
</commit_message>
<xml_diff>
--- a/C#/C# Advanced/C# Advanced - May 2019/Exam - 16 April 2019/02. Helen's Abduction_Problem Description.docx
+++ b/C#/C# Advanced/C# Advanced - May 2019/Exam - 16 April 2019/02. Helen's Abduction_Problem Description.docx
@@ -2244,8 +2244,6 @@
               </w:rPr>
               <w:t xml:space="preserve"> to [0;2</w:t>
             </w:r>
-            <w:bookmarkStart w:id="1" w:name="_GoBack"/>
-            <w:bookmarkEnd w:id="1"/>
             <w:r>
               <w:rPr>
                 <w:rFonts w:asciiTheme="minorHAnsi" w:hAnsiTheme="minorHAnsi" w:cstheme="minorHAnsi"/>
@@ -2312,7 +2310,7 @@
                 <w:b w:val="0"/>
               </w:rPr>
             </w:pPr>
-            <w:bookmarkStart w:id="2" w:name="_Hlk505101742"/>
+            <w:bookmarkStart w:id="1" w:name="_Hlk505101742"/>
             <w:bookmarkEnd w:id="0"/>
             <w:r>
               <w:rPr>
@@ -2691,8 +2689,8 @@
                 <w:b w:val="0"/>
               </w:rPr>
             </w:pPr>
-            <w:bookmarkStart w:id="3" w:name="_Hlk505102988"/>
-            <w:bookmarkEnd w:id="2"/>
+            <w:bookmarkStart w:id="2" w:name="_Hlk505102988"/>
+            <w:bookmarkEnd w:id="1"/>
             <w:r>
               <w:rPr>
                 <w:b w:val="0"/>
@@ -3236,14 +3234,326 @@
           </w:p>
         </w:tc>
       </w:tr>
+    </w:tbl>
+    <w:bookmarkEnd w:id="2"/>
+    <w:p>
+      <w:pPr>
+        <w:pStyle w:val="Code"/>
+        <w:spacing w:before="0" w:after="0"/>
+        <w:rPr>
+          <w:b w:val="0"/>
+        </w:rPr>
+      </w:pPr>
+      <w:r>
+        <w:rPr>
+          <w:b w:val="0"/>
+        </w:rPr>
+        <w:t>100</w:t>
+      </w:r>
+    </w:p>
+    <w:p>
+      <w:pPr>
+        <w:pStyle w:val="Code"/>
+        <w:spacing w:before="0" w:after="0"/>
+        <w:rPr>
+          <w:b w:val="0"/>
+        </w:rPr>
+      </w:pPr>
+      <w:r>
+        <w:rPr>
+          <w:b w:val="0"/>
+        </w:rPr>
+        <w:t>5</w:t>
+      </w:r>
+    </w:p>
+    <w:p>
+      <w:pPr>
+        <w:pStyle w:val="Code"/>
+        <w:spacing w:before="0" w:after="0"/>
+        <w:rPr>
+          <w:b w:val="0"/>
+        </w:rPr>
+      </w:pPr>
+      <w:r>
+        <w:rPr>
+          <w:b w:val="0"/>
+        </w:rPr>
+        <w:t>--H--</w:t>
+      </w:r>
+    </w:p>
+    <w:p>
+      <w:pPr>
+        <w:pStyle w:val="Code"/>
+        <w:spacing w:before="0" w:after="0"/>
+        <w:rPr>
+          <w:b w:val="0"/>
+        </w:rPr>
+      </w:pPr>
+      <w:r>
+        <w:rPr>
+          <w:b w:val="0"/>
+        </w:rPr>
+        <w:t>-----</w:t>
+      </w:r>
+    </w:p>
+    <w:p>
+      <w:pPr>
+        <w:pStyle w:val="Code"/>
+        <w:spacing w:before="0" w:after="0"/>
+        <w:rPr>
+          <w:b w:val="0"/>
+        </w:rPr>
+      </w:pPr>
+      <w:r>
+        <w:rPr>
+          <w:b w:val="0"/>
+        </w:rPr>
+        <w:t>-----</w:t>
+      </w:r>
+    </w:p>
+    <w:p>
+      <w:pPr>
+        <w:pStyle w:val="Code"/>
+        <w:spacing w:before="0" w:after="0"/>
+        <w:rPr>
+          <w:b w:val="0"/>
+        </w:rPr>
+      </w:pPr>
+      <w:r>
+        <w:rPr>
+          <w:b w:val="0"/>
+        </w:rPr>
+        <w:t>-----</w:t>
+      </w:r>
+    </w:p>
+    <w:p>
+      <w:pPr>
+        <w:pStyle w:val="Code"/>
+        <w:spacing w:before="0" w:after="0"/>
+        <w:rPr>
+          <w:b w:val="0"/>
+        </w:rPr>
+      </w:pPr>
+      <w:r>
+        <w:rPr>
+          <w:b w:val="0"/>
+        </w:rPr>
+        <w:t>--P--</w:t>
+      </w:r>
+    </w:p>
+    <w:p>
+      <w:pPr>
+        <w:pStyle w:val="Code"/>
+        <w:spacing w:before="0" w:after="0"/>
+        <w:rPr>
+          <w:b w:val="0"/>
+        </w:rPr>
+      </w:pPr>
+      <w:r>
+        <w:rPr>
+          <w:b w:val="0"/>
+        </w:rPr>
+        <w:t>left</w:t>
+      </w:r>
+      <w:r>
+        <w:rPr>
+          <w:b w:val="0"/>
+        </w:rPr>
+        <w:t xml:space="preserve"> 3 0</w:t>
+      </w:r>
+    </w:p>
+    <w:p>
+      <w:pPr>
+        <w:pStyle w:val="Code"/>
+        <w:spacing w:before="0" w:after="0"/>
+        <w:rPr>
+          <w:b w:val="0"/>
+        </w:rPr>
+      </w:pPr>
+      <w:r>
+        <w:rPr>
+          <w:b w:val="0"/>
+        </w:rPr>
+        <w:t>up 3 1</w:t>
+      </w:r>
+    </w:p>
+    <w:p>
+      <w:pPr>
+        <w:pStyle w:val="Code"/>
+        <w:spacing w:before="0" w:after="0"/>
+        <w:rPr>
+          <w:b w:val="0"/>
+        </w:rPr>
+      </w:pPr>
+      <w:r>
+        <w:rPr>
+          <w:b w:val="0"/>
+        </w:rPr>
+        <w:t>up 3 2</w:t>
+      </w:r>
+    </w:p>
+    <w:p>
+      <w:r>
+        <w:t>up 3 3</w:t>
+      </w:r>
+    </w:p>
+    <w:p>
+      <w:pPr>
+        <w:rPr>
+          <w:noProof/>
+        </w:rPr>
+      </w:pPr>
+      <w:r>
+        <w:t>up 3 3</w:t>
+      </w:r>
+    </w:p>
+    <w:p>
+      <w:pPr>
+        <w:rPr>
+          <w:noProof/>
+        </w:rPr>
+      </w:pPr>
+      <w:r>
+        <w:t>up 3 3</w:t>
+      </w:r>
+    </w:p>
+    <w:p>
+      <w:pPr>
+        <w:rPr>
+          <w:noProof/>
+        </w:rPr>
+      </w:pPr>
+    </w:p>
+    <w:p>
+      <w:pPr>
+        <w:rPr>
+          <w:noProof/>
+        </w:rPr>
+      </w:pPr>
+    </w:p>
+    <w:p>
+      <w:pPr>
+        <w:rPr>
+          <w:noProof/>
+        </w:rPr>
+      </w:pPr>
+    </w:p>
+    <w:p>
+      <w:pPr>
+        <w:pStyle w:val="Code"/>
+        <w:spacing w:before="0" w:after="0"/>
+        <w:rPr>
+          <w:b w:val="0"/>
+        </w:rPr>
+      </w:pPr>
+      <w:r>
+        <w:rPr>
+          <w:b w:val="0"/>
+        </w:rPr>
+        <w:t>5</w:t>
+      </w:r>
+    </w:p>
+    <w:p>
+      <w:pPr>
+        <w:pStyle w:val="Code"/>
+        <w:spacing w:before="0" w:after="0"/>
+        <w:rPr>
+          <w:b w:val="0"/>
+        </w:rPr>
+      </w:pPr>
+      <w:r>
+        <w:rPr>
+          <w:b w:val="0"/>
+        </w:rPr>
+        <w:t>5</w:t>
+      </w:r>
+    </w:p>
+    <w:p>
+      <w:pPr>
+        <w:pStyle w:val="Code"/>
+        <w:spacing w:before="0" w:after="0"/>
+        <w:rPr>
+          <w:b w:val="0"/>
+        </w:rPr>
+      </w:pPr>
+      <w:r>
+        <w:rPr>
+          <w:b w:val="0"/>
+        </w:rPr>
+        <w:t>--H--</w:t>
+      </w:r>
+    </w:p>
+    <w:p>
+      <w:pPr>
+        <w:pStyle w:val="Code"/>
+        <w:spacing w:before="0" w:after="0"/>
+        <w:rPr>
+          <w:b w:val="0"/>
+        </w:rPr>
+      </w:pPr>
+      <w:r>
+        <w:rPr>
+          <w:b w:val="0"/>
+        </w:rPr>
+        <w:t>-----</w:t>
+      </w:r>
+    </w:p>
+    <w:p>
+      <w:pPr>
+        <w:pStyle w:val="Code"/>
+        <w:spacing w:before="0" w:after="0"/>
+        <w:rPr>
+          <w:b w:val="0"/>
+        </w:rPr>
+      </w:pPr>
+      <w:r>
+        <w:rPr>
+          <w:b w:val="0"/>
+        </w:rPr>
+        <w:t>-----</w:t>
+      </w:r>
+    </w:p>
+    <w:p>
+      <w:pPr>
+        <w:pStyle w:val="Code"/>
+        <w:spacing w:before="0" w:after="0"/>
+        <w:rPr>
+          <w:b w:val="0"/>
+        </w:rPr>
+      </w:pPr>
+      <w:r>
+        <w:rPr>
+          <w:b w:val="0"/>
+        </w:rPr>
+        <w:t>-----</w:t>
+      </w:r>
+    </w:p>
+    <w:p>
+      <w:pPr>
+        <w:pStyle w:val="Code"/>
+        <w:spacing w:before="0" w:after="0"/>
+        <w:rPr>
+          <w:b w:val="0"/>
+        </w:rPr>
+      </w:pPr>
+      <w:r>
+        <w:rPr>
+          <w:b w:val="0"/>
+        </w:rPr>
+        <w:t>--P--</w:t>
+      </w:r>
+    </w:p>
+    <w:p>
+      <w:pPr>
+        <w:rPr>
+          <w:noProof/>
+        </w:rPr>
+      </w:pPr>
+      <w:r>
+        <w:t>up 3 2</w:t>
+      </w:r>
+      <w:bookmarkStart w:id="3" w:name="_GoBack"/>
       <w:bookmarkEnd w:id="3"/>
-    </w:tbl>
-    <w:p>
-      <w:pPr>
-        <w:rPr>
-          <w:noProof/>
-        </w:rPr>
-      </w:pPr>
     </w:p>
     <w:sectPr>
       <w:headerReference w:type="even" r:id="rId8"/>
@@ -3431,7 +3741,7 @@
             </wp:anchor>
           </w:drawing>
         </mc:Choice>
-        <mc:Fallback xmlns:w16cid="http://schemas.microsoft.com/office/word/2016/wordml/cid" xmlns:am3d="http://schemas.microsoft.com/office/drawing/2017/model3d" xmlns:aink="http://schemas.microsoft.com/office/drawing/2016/ink" xmlns:cx8="http://schemas.microsoft.com/office/drawing/2016/5/14/chartex" xmlns:cx7="http://schemas.microsoft.com/office/drawing/2016/5/13/chartex" xmlns:cx6="http://schemas.microsoft.com/office/drawing/2016/5/12/chartex" xmlns:cx5="http://schemas.microsoft.com/office/drawing/2016/5/11/chartex" xmlns:cx4="http://schemas.microsoft.com/office/drawing/2016/5/10/chartex" xmlns:cx3="http://schemas.microsoft.com/office/drawing/2016/5/9/chartex" xmlns:cx2="http://schemas.microsoft.com/office/drawing/2015/10/21/chartex">
+        <mc:Fallback xmlns:cx2="http://schemas.microsoft.com/office/drawing/2015/10/21/chartex" xmlns:cx3="http://schemas.microsoft.com/office/drawing/2016/5/9/chartex" xmlns:cx4="http://schemas.microsoft.com/office/drawing/2016/5/10/chartex" xmlns:cx5="http://schemas.microsoft.com/office/drawing/2016/5/11/chartex" xmlns:cx6="http://schemas.microsoft.com/office/drawing/2016/5/12/chartex" xmlns:cx7="http://schemas.microsoft.com/office/drawing/2016/5/13/chartex" xmlns:cx8="http://schemas.microsoft.com/office/drawing/2016/5/14/chartex" xmlns:aink="http://schemas.microsoft.com/office/drawing/2016/ink" xmlns:am3d="http://schemas.microsoft.com/office/drawing/2017/model3d" xmlns:w16cid="http://schemas.microsoft.com/office/word/2016/wordml/cid">
           <w:pict>
             <v:line w14:anchorId="70ABAC71" id="Straight Connector 14" o:spid="_x0000_s1026" style="position:absolute;flip:y;z-index:251660288;visibility:visible;mso-wrap-style:square;mso-width-percent:0;mso-height-percent:0;mso-wrap-distance-left:9pt;mso-wrap-distance-top:-3e-5mm;mso-wrap-distance-right:9pt;mso-wrap-distance-bottom:-3e-5mm;mso-position-horizontal:absolute;mso-position-horizontal-relative:text;mso-position-vertical:absolute;mso-position-vertical-relative:text;mso-width-percent:0;mso-height-percent:0;mso-width-relative:page;mso-height-relative:page" from="-.1pt,5.2pt" to="520.7pt,5.2pt" o:gfxdata="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" strokecolor="#f37123" strokeweight="1pt">
               <v:stroke endcap="round"/>
@@ -3571,7 +3881,7 @@
                               <w:sz w:val="18"/>
                               <w:szCs w:val="18"/>
                             </w:rPr>
-                            <w:t>2</w:t>
+                            <w:t>3</w:t>
                           </w:r>
                           <w:r>
                             <w:rPr>
@@ -3697,7 +4007,7 @@
                         <w:sz w:val="18"/>
                         <w:szCs w:val="18"/>
                       </w:rPr>
-                      <w:t>2</w:t>
+                      <w:t>3</w:t>
                     </w:r>
                     <w:r>
                       <w:rPr>
@@ -3790,7 +4100,7 @@
             </wp:anchor>
           </w:drawing>
         </mc:Choice>
-        <mc:Fallback xmlns:w16cid="http://schemas.microsoft.com/office/word/2016/wordml/cid" xmlns:am3d="http://schemas.microsoft.com/office/drawing/2017/model3d" xmlns:aink="http://schemas.microsoft.com/office/drawing/2016/ink" xmlns:cx8="http://schemas.microsoft.com/office/drawing/2016/5/14/chartex" xmlns:cx7="http://schemas.microsoft.com/office/drawing/2016/5/13/chartex" xmlns:cx6="http://schemas.microsoft.com/office/drawing/2016/5/12/chartex" xmlns:cx5="http://schemas.microsoft.com/office/drawing/2016/5/11/chartex" xmlns:cx4="http://schemas.microsoft.com/office/drawing/2016/5/10/chartex" xmlns:cx3="http://schemas.microsoft.com/office/drawing/2016/5/9/chartex" xmlns:cx2="http://schemas.microsoft.com/office/drawing/2015/10/21/chartex">
+        <mc:Fallback>
           <w:pict>
             <v:shape w14:anchorId="3289FBD9" id="Text Box 12" o:spid="_x0000_s1027" type="#_x0000_t202" style="position:absolute;margin-left:125.15pt;margin-top:26.95pt;width:44.85pt;height:15.75pt;z-index:251662336;visibility:visible;mso-wrap-style:square;mso-width-percent:0;mso-height-percent:0;mso-wrap-distance-left:9pt;mso-wrap-distance-top:0;mso-wrap-distance-right:9pt;mso-wrap-distance-bottom:0;mso-position-horizontal:absolute;mso-position-horizontal-relative:text;mso-position-vertical:absolute;mso-position-vertical-relative:text;mso-width-percent:0;mso-height-percent:0;mso-width-relative:page;mso-height-relative:page;v-text-anchor:middle" o:gfxdata="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" filled="f" stroked="f" strokeweight=".5pt">
               <v:path arrowok="t"/>
@@ -3999,7 +4309,7 @@
                                 <wp:extent cx="168910" cy="201295"/>
                                 <wp:effectExtent l="0" t="0" r="2540" b="8255"/>
                                 <wp:docPr id="150" name="Picture 150">
-                                  <a:hlinkClick xmlns:a="http://schemas.openxmlformats.org/drawingml/2006/main" r:id="rId3"/>
+                                  <a:hlinkClick xmlns:a="http://schemas.openxmlformats.org/drawingml/2006/main" r:id="rId1"/>
                                 </wp:docPr>
                                 <wp:cNvGraphicFramePr>
                                   <a:graphicFrameLocks xmlns:a="http://schemas.openxmlformats.org/drawingml/2006/main" noChangeAspect="1"/>
@@ -4009,7 +4319,7 @@
                                     <pic:pic xmlns:pic="http://schemas.openxmlformats.org/drawingml/2006/picture">
                                       <pic:nvPicPr>
                                         <pic:cNvPr id="0" name="Picture 14">
-                                          <a:hlinkClick r:id="rId3"/>
+                                          <a:hlinkClick r:id="rId1"/>
                                         </pic:cNvPr>
                                         <pic:cNvPicPr>
                                           <a:picLocks noChangeAspect="1" noChangeArrowheads="1"/>
@@ -4529,7 +4839,7 @@
             </wp:anchor>
           </w:drawing>
         </mc:Choice>
-        <mc:Fallback xmlns:w16cid="http://schemas.microsoft.com/office/word/2016/wordml/cid" xmlns:am3d="http://schemas.microsoft.com/office/drawing/2017/model3d" xmlns:aink="http://schemas.microsoft.com/office/drawing/2016/ink" xmlns:cx8="http://schemas.microsoft.com/office/drawing/2016/5/14/chartex" xmlns:cx7="http://schemas.microsoft.com/office/drawing/2016/5/13/chartex" xmlns:cx6="http://schemas.microsoft.com/office/drawing/2016/5/12/chartex" xmlns:cx5="http://schemas.microsoft.com/office/drawing/2016/5/11/chartex" xmlns:cx4="http://schemas.microsoft.com/office/drawing/2016/5/10/chartex" xmlns:cx3="http://schemas.microsoft.com/office/drawing/2016/5/9/chartex" xmlns:cx2="http://schemas.microsoft.com/office/drawing/2015/10/21/chartex">
+        <mc:Fallback>
           <w:pict>
             <v:shape w14:anchorId="053593F3" id="Text Box 11" o:spid="_x0000_s1028" type="#_x0000_t202" style="position:absolute;margin-left:124.4pt;margin-top:6.7pt;width:396.3pt;height:40.45pt;z-index:251663360;visibility:visible;mso-wrap-style:square;mso-width-percent:0;mso-height-percent:0;mso-wrap-distance-left:9pt;mso-wrap-distance-top:0;mso-wrap-distance-right:9pt;mso-wrap-distance-bottom:0;mso-position-horizontal:absolute;mso-position-horizontal-relative:text;mso-position-vertical:absolute;mso-position-vertical-relative:text;mso-width-percent:0;mso-height-percent:0;mso-width-relative:page;mso-height-relative:page;v-text-anchor:top" o:gfxdata="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" filled="f" stroked="f">
               <v:textbox inset=".5mm,1.2mm,.5mm,.5mm">
@@ -4600,14 +4910,13 @@
                         <w:noProof/>
                         <w:sz w:val="20"/>
                         <w:szCs w:val="20"/>
-                        <w:lang w:val="bg-BG" w:eastAsia="bg-BG"/>
                       </w:rPr>
                       <w:drawing>
                         <wp:inline distT="0" distB="0" distL="0" distR="0" wp14:anchorId="50CD98BE" wp14:editId="7A699E6A">
                           <wp:extent cx="162996" cy="189865"/>
                           <wp:effectExtent l="0" t="0" r="8890" b="635"/>
                           <wp:docPr id="149" name="Picture 149">
-                            <a:hlinkClick xmlns:a="http://schemas.openxmlformats.org/drawingml/2006/main" r:id="rId26"/>
+                            <a:hlinkClick xmlns:a="http://schemas.openxmlformats.org/drawingml/2006/main" r:id="rId5"/>
                           </wp:docPr>
                           <wp:cNvGraphicFramePr>
                             <a:graphicFrameLocks xmlns:a="http://schemas.openxmlformats.org/drawingml/2006/main" noChangeAspect="1"/>
@@ -4617,14 +4926,14 @@
                               <pic:pic xmlns:pic="http://schemas.openxmlformats.org/drawingml/2006/picture">
                                 <pic:nvPicPr>
                                   <pic:cNvPr id="0" name="Picture 16">
-                                    <a:hlinkClick r:id="rId26"/>
+                                    <a:hlinkClick r:id="rId5"/>
                                   </pic:cNvPr>
                                   <pic:cNvPicPr>
                                     <a:picLocks noChangeAspect="1" noChangeArrowheads="1"/>
                                   </pic:cNvPicPr>
                                 </pic:nvPicPr>
                                 <pic:blipFill>
-                                  <a:blip r:embed="rId27">
+                                  <a:blip r:embed="rId6">
                                     <a:extLst>
                                       <a:ext uri="{28A0092B-C50C-407E-A947-70E740481C1C}">
                                         <a14:useLocalDpi xmlns:a14="http://schemas.microsoft.com/office/drawing/2010/main" val="0"/>
@@ -4667,14 +4976,13 @@
                         <w:noProof/>
                         <w:sz w:val="20"/>
                         <w:szCs w:val="20"/>
-                        <w:lang w:val="bg-BG" w:eastAsia="bg-BG"/>
                       </w:rPr>
                       <w:drawing>
                         <wp:inline distT="0" distB="0" distL="0" distR="0" wp14:anchorId="40EF5034" wp14:editId="37E4B2EF">
                           <wp:extent cx="168910" cy="201295"/>
                           <wp:effectExtent l="0" t="0" r="2540" b="8255"/>
                           <wp:docPr id="150" name="Picture 150">
-                            <a:hlinkClick xmlns:a="http://schemas.openxmlformats.org/drawingml/2006/main" r:id="rId28"/>
+                            <a:hlinkClick xmlns:a="http://schemas.openxmlformats.org/drawingml/2006/main" r:id="rId1"/>
                           </wp:docPr>
                           <wp:cNvGraphicFramePr>
                             <a:graphicFrameLocks xmlns:a="http://schemas.openxmlformats.org/drawingml/2006/main" noChangeAspect="1"/>
@@ -4684,14 +4992,14 @@
                               <pic:pic xmlns:pic="http://schemas.openxmlformats.org/drawingml/2006/picture">
                                 <pic:nvPicPr>
                                   <pic:cNvPr id="0" name="Picture 14">
-                                    <a:hlinkClick r:id="rId28"/>
+                                    <a:hlinkClick r:id="rId1"/>
                                   </pic:cNvPr>
                                   <pic:cNvPicPr>
                                     <a:picLocks noChangeAspect="1" noChangeArrowheads="1"/>
                                   </pic:cNvPicPr>
                                 </pic:nvPicPr>
                                 <pic:blipFill>
-                                  <a:blip r:embed="rId29">
+                                  <a:blip r:embed="rId7">
                                     <a:extLst>
                                       <a:ext uri="{28A0092B-C50C-407E-A947-70E740481C1C}">
                                         <a14:useLocalDpi xmlns:a14="http://schemas.microsoft.com/office/drawing/2010/main" val="0"/>
@@ -4735,14 +5043,13 @@
                         <w:noProof/>
                         <w:sz w:val="20"/>
                         <w:szCs w:val="20"/>
-                        <w:lang w:val="bg-BG" w:eastAsia="bg-BG"/>
                       </w:rPr>
                       <w:drawing>
                         <wp:inline distT="0" distB="0" distL="0" distR="0" wp14:anchorId="5BB13EB5" wp14:editId="39BF9553">
                           <wp:extent cx="200152" cy="200152"/>
                           <wp:effectExtent l="0" t="0" r="9525" b="9525"/>
                           <wp:docPr id="151" name="Picture 151" title="Software University @ Facebook">
-                            <a:hlinkClick xmlns:a="http://schemas.openxmlformats.org/drawingml/2006/main" r:id="rId30"/>
+                            <a:hlinkClick xmlns:a="http://schemas.openxmlformats.org/drawingml/2006/main" r:id="rId8"/>
                           </wp:docPr>
                           <wp:cNvGraphicFramePr>
                             <a:graphicFrameLocks xmlns:a="http://schemas.openxmlformats.org/drawingml/2006/main"/>
@@ -4752,12 +5059,12 @@
                               <pic:pic xmlns:pic="http://schemas.openxmlformats.org/drawingml/2006/picture">
                                 <pic:nvPicPr>
                                   <pic:cNvPr id="25" name="Picture 25" title="Software University @ Facebook">
-                                    <a:hlinkClick r:id="rId30"/>
+                                    <a:hlinkClick r:id="rId8"/>
                                   </pic:cNvPr>
                                   <pic:cNvPicPr/>
                                 </pic:nvPicPr>
                                 <pic:blipFill>
-                                  <a:blip r:embed="rId31"/>
+                                  <a:blip r:embed="rId9"/>
                                   <a:stretch>
                                     <a:fillRect/>
                                   </a:stretch>
@@ -4789,14 +5096,13 @@
                         <w:noProof/>
                         <w:sz w:val="20"/>
                         <w:szCs w:val="20"/>
-                        <w:lang w:val="bg-BG" w:eastAsia="bg-BG"/>
                       </w:rPr>
                       <w:drawing>
                         <wp:inline distT="0" distB="0" distL="0" distR="0" wp14:anchorId="05D05664" wp14:editId="248EE783">
                           <wp:extent cx="200152" cy="200152"/>
                           <wp:effectExtent l="0" t="0" r="9525" b="9525"/>
                           <wp:docPr id="152" name="Picture 152" title="Software University @ Twitter">
-                            <a:hlinkClick xmlns:a="http://schemas.openxmlformats.org/drawingml/2006/main" r:id="rId32"/>
+                            <a:hlinkClick xmlns:a="http://schemas.openxmlformats.org/drawingml/2006/main" r:id="rId10"/>
                           </wp:docPr>
                           <wp:cNvGraphicFramePr>
                             <a:graphicFrameLocks xmlns:a="http://schemas.openxmlformats.org/drawingml/2006/main"/>
@@ -4806,12 +5112,12 @@
                               <pic:pic xmlns:pic="http://schemas.openxmlformats.org/drawingml/2006/picture">
                                 <pic:nvPicPr>
                                   <pic:cNvPr id="26" name="Picture 26" title="Software University @ Twitter">
-                                    <a:hlinkClick r:id="rId32"/>
+                                    <a:hlinkClick r:id="rId10"/>
                                   </pic:cNvPr>
                                   <pic:cNvPicPr/>
                                 </pic:nvPicPr>
                                 <pic:blipFill>
-                                  <a:blip r:embed="rId33"/>
+                                  <a:blip r:embed="rId11"/>
                                   <a:stretch>
                                     <a:fillRect/>
                                   </a:stretch>
@@ -4843,14 +5149,13 @@
                         <w:noProof/>
                         <w:sz w:val="20"/>
                         <w:szCs w:val="20"/>
-                        <w:lang w:val="bg-BG" w:eastAsia="bg-BG"/>
                       </w:rPr>
                       <w:drawing>
                         <wp:inline distT="0" distB="0" distL="0" distR="0" wp14:anchorId="19545460" wp14:editId="53359ACD">
                           <wp:extent cx="200152" cy="200152"/>
                           <wp:effectExtent l="0" t="0" r="9525" b="9525"/>
                           <wp:docPr id="153" name="Picture 153" title="Software University @ YouTube">
-                            <a:hlinkClick xmlns:a="http://schemas.openxmlformats.org/drawingml/2006/main" r:id="rId34"/>
+                            <a:hlinkClick xmlns:a="http://schemas.openxmlformats.org/drawingml/2006/main" r:id="rId12"/>
                           </wp:docPr>
                           <wp:cNvGraphicFramePr>
                             <a:graphicFrameLocks xmlns:a="http://schemas.openxmlformats.org/drawingml/2006/main"/>
@@ -4860,12 +5165,12 @@
                               <pic:pic xmlns:pic="http://schemas.openxmlformats.org/drawingml/2006/picture">
                                 <pic:nvPicPr>
                                   <pic:cNvPr id="27" name="Picture 27" title="Software University @ YouTube">
-                                    <a:hlinkClick r:id="rId34"/>
+                                    <a:hlinkClick r:id="rId12"/>
                                   </pic:cNvPr>
                                   <pic:cNvPicPr/>
                                 </pic:nvPicPr>
                                 <pic:blipFill>
-                                  <a:blip r:embed="rId35"/>
+                                  <a:blip r:embed="rId13"/>
                                   <a:stretch>
                                     <a:fillRect/>
                                   </a:stretch>
@@ -4897,14 +5202,13 @@
                         <w:noProof/>
                         <w:sz w:val="20"/>
                         <w:szCs w:val="20"/>
-                        <w:lang w:val="bg-BG" w:eastAsia="bg-BG"/>
                       </w:rPr>
                       <w:drawing>
                         <wp:inline distT="0" distB="0" distL="0" distR="0" wp14:anchorId="4A807F97" wp14:editId="3EABAAE2">
                           <wp:extent cx="190500" cy="190500"/>
                           <wp:effectExtent l="0" t="0" r="0" b="0"/>
                           <wp:docPr id="154" name="Picture 154">
-                            <a:hlinkClick xmlns:a="http://schemas.openxmlformats.org/drawingml/2006/main" r:id="rId36"/>
+                            <a:hlinkClick xmlns:a="http://schemas.openxmlformats.org/drawingml/2006/main" r:id="rId14"/>
                           </wp:docPr>
                           <wp:cNvGraphicFramePr>
                             <a:graphicFrameLocks xmlns:a="http://schemas.openxmlformats.org/drawingml/2006/main" noChangeAspect="1"/>
@@ -4914,14 +5218,14 @@
                               <pic:pic xmlns:pic="http://schemas.openxmlformats.org/drawingml/2006/picture">
                                 <pic:nvPicPr>
                                   <pic:cNvPr id="0" name="Picture 28">
-                                    <a:hlinkClick r:id="rId36"/>
+                                    <a:hlinkClick r:id="rId14"/>
                                   </pic:cNvPr>
                                   <pic:cNvPicPr>
                                     <a:picLocks noChangeAspect="1" noChangeArrowheads="1"/>
                                   </pic:cNvPicPr>
                                 </pic:nvPicPr>
                                 <pic:blipFill>
-                                  <a:blip r:embed="rId37">
+                                  <a:blip r:embed="rId15">
                                     <a:extLst>
                                       <a:ext uri="{28A0092B-C50C-407E-A947-70E740481C1C}">
                                         <a14:useLocalDpi xmlns:a14="http://schemas.microsoft.com/office/drawing/2010/main" val="0"/>
@@ -4964,14 +5268,13 @@
                         <w:noProof/>
                         <w:sz w:val="20"/>
                         <w:szCs w:val="20"/>
-                        <w:lang w:val="bg-BG" w:eastAsia="bg-BG"/>
                       </w:rPr>
                       <w:drawing>
                         <wp:inline distT="0" distB="0" distL="0" distR="0" wp14:anchorId="5AC77093" wp14:editId="30369464">
                           <wp:extent cx="173990" cy="173990"/>
                           <wp:effectExtent l="0" t="0" r="0" b="0"/>
                           <wp:docPr id="155" name="Picture 155">
-                            <a:hlinkClick xmlns:a="http://schemas.openxmlformats.org/drawingml/2006/main" r:id="rId38"/>
+                            <a:hlinkClick xmlns:a="http://schemas.openxmlformats.org/drawingml/2006/main" r:id="rId16"/>
                           </wp:docPr>
                           <wp:cNvGraphicFramePr>
                             <a:graphicFrameLocks xmlns:a="http://schemas.openxmlformats.org/drawingml/2006/main" noChangeAspect="1"/>
@@ -4981,14 +5284,14 @@
                               <pic:pic xmlns:pic="http://schemas.openxmlformats.org/drawingml/2006/picture">
                                 <pic:nvPicPr>
                                   <pic:cNvPr id="0" name="Picture 29">
-                                    <a:hlinkClick r:id="rId38"/>
+                                    <a:hlinkClick r:id="rId16"/>
                                   </pic:cNvPr>
                                   <pic:cNvPicPr>
                                     <a:picLocks noChangeAspect="1" noChangeArrowheads="1"/>
                                   </pic:cNvPicPr>
                                 </pic:nvPicPr>
                                 <pic:blipFill>
-                                  <a:blip r:embed="rId39">
+                                  <a:blip r:embed="rId17">
                                     <a:extLst>
                                       <a:ext uri="{28A0092B-C50C-407E-A947-70E740481C1C}">
                                         <a14:useLocalDpi xmlns:a14="http://schemas.microsoft.com/office/drawing/2010/main" val="0"/>
@@ -5031,14 +5334,13 @@
                         <w:noProof/>
                         <w:sz w:val="20"/>
                         <w:szCs w:val="20"/>
-                        <w:lang w:val="bg-BG" w:eastAsia="bg-BG"/>
                       </w:rPr>
                       <w:drawing>
                         <wp:inline distT="0" distB="0" distL="0" distR="0" wp14:anchorId="38E783C4" wp14:editId="24B6BBF7">
                           <wp:extent cx="200152" cy="200152"/>
                           <wp:effectExtent l="0" t="0" r="9525" b="9525"/>
                           <wp:docPr id="156" name="Picture 156" title="Software University @ SlideShare">
-                            <a:hlinkClick xmlns:a="http://schemas.openxmlformats.org/drawingml/2006/main" r:id="rId40"/>
+                            <a:hlinkClick xmlns:a="http://schemas.openxmlformats.org/drawingml/2006/main" r:id="rId18"/>
                           </wp:docPr>
                           <wp:cNvGraphicFramePr>
                             <a:graphicFrameLocks xmlns:a="http://schemas.openxmlformats.org/drawingml/2006/main"/>
@@ -5048,12 +5350,12 @@
                               <pic:pic xmlns:pic="http://schemas.openxmlformats.org/drawingml/2006/picture">
                                 <pic:nvPicPr>
                                   <pic:cNvPr id="30" name="Picture 30" title="Software University @ SlideShare">
-                                    <a:hlinkClick r:id="rId40"/>
+                                    <a:hlinkClick r:id="rId18"/>
                                   </pic:cNvPr>
                                   <pic:cNvPicPr/>
                                 </pic:nvPicPr>
                                 <pic:blipFill>
-                                  <a:blip r:embed="rId41"/>
+                                  <a:blip r:embed="rId19"/>
                                   <a:stretch>
                                     <a:fillRect/>
                                   </a:stretch>
@@ -5085,14 +5387,13 @@
                         <w:noProof/>
                         <w:sz w:val="20"/>
                         <w:szCs w:val="20"/>
-                        <w:lang w:val="bg-BG" w:eastAsia="bg-BG"/>
                       </w:rPr>
                       <w:drawing>
                         <wp:inline distT="0" distB="0" distL="0" distR="0" wp14:anchorId="1155AA55" wp14:editId="1E7429D1">
                           <wp:extent cx="158115" cy="152400"/>
                           <wp:effectExtent l="0" t="0" r="0" b="0"/>
                           <wp:docPr id="157" name="Picture 157">
-                            <a:hlinkClick xmlns:a="http://schemas.openxmlformats.org/drawingml/2006/main" r:id="rId42"/>
+                            <a:hlinkClick xmlns:a="http://schemas.openxmlformats.org/drawingml/2006/main" r:id="rId20"/>
                           </wp:docPr>
                           <wp:cNvGraphicFramePr>
                             <a:graphicFrameLocks xmlns:a="http://schemas.openxmlformats.org/drawingml/2006/main" noChangeAspect="1"/>
@@ -5102,14 +5403,14 @@
                               <pic:pic xmlns:pic="http://schemas.openxmlformats.org/drawingml/2006/picture">
                                 <pic:nvPicPr>
                                   <pic:cNvPr id="0" name="Picture 31">
-                                    <a:hlinkClick r:id="rId42"/>
+                                    <a:hlinkClick r:id="rId20"/>
                                   </pic:cNvPr>
                                   <pic:cNvPicPr>
                                     <a:picLocks noChangeAspect="1" noChangeArrowheads="1"/>
                                   </pic:cNvPicPr>
                                 </pic:nvPicPr>
                                 <pic:blipFill>
-                                  <a:blip r:embed="rId43">
+                                  <a:blip r:embed="rId21">
                                     <a:extLst>
                                       <a:ext uri="{28A0092B-C50C-407E-A947-70E740481C1C}">
                                         <a14:useLocalDpi xmlns:a14="http://schemas.microsoft.com/office/drawing/2010/main" val="0"/>
@@ -5152,14 +5453,13 @@
                         <w:noProof/>
                         <w:sz w:val="20"/>
                         <w:szCs w:val="20"/>
-                        <w:lang w:val="bg-BG" w:eastAsia="bg-BG"/>
                       </w:rPr>
                       <w:drawing>
                         <wp:inline distT="0" distB="0" distL="0" distR="0" wp14:anchorId="6974ED79" wp14:editId="45C71DCA">
                           <wp:extent cx="200152" cy="200152"/>
                           <wp:effectExtent l="0" t="0" r="9525" b="9525"/>
                           <wp:docPr id="158" name="Picture 158" title="Software University: Email Us">
-                            <a:hlinkClick xmlns:a="http://schemas.openxmlformats.org/drawingml/2006/main" r:id="rId44"/>
+                            <a:hlinkClick xmlns:a="http://schemas.openxmlformats.org/drawingml/2006/main" r:id="rId22"/>
                           </wp:docPr>
                           <wp:cNvGraphicFramePr>
                             <a:graphicFrameLocks xmlns:a="http://schemas.openxmlformats.org/drawingml/2006/main"/>
@@ -5169,12 +5469,12 @@
                               <pic:pic xmlns:pic="http://schemas.openxmlformats.org/drawingml/2006/picture">
                                 <pic:nvPicPr>
                                   <pic:cNvPr id="32" name="Picture 32" title="Software University: Email Us">
-                                    <a:hlinkClick r:id="rId44"/>
+                                    <a:hlinkClick r:id="rId22"/>
                                   </pic:cNvPr>
                                   <pic:cNvPicPr/>
                                 </pic:nvPicPr>
                                 <pic:blipFill>
-                                  <a:blip r:embed="rId45"/>
+                                  <a:blip r:embed="rId23"/>
                                   <a:stretch>
                                     <a:fillRect/>
                                   </a:stretch>
@@ -7994,7 +8294,7 @@
   <w:style w:type="paragraph" w:default="1" w:styleId="Normal">
     <w:name w:val="Normal"/>
     <w:qFormat/>
-    <w:rsid w:val="008063E1"/>
+    <w:rsid w:val="00136459"/>
     <w:pPr>
       <w:spacing w:before="80" w:after="120"/>
     </w:pPr>
@@ -8762,7 +9062,7 @@
 </file>
 
 <file path=customXml/itemProps1.xml><?xml version="1.0" encoding="utf-8"?>
-<ds:datastoreItem xmlns:ds="http://schemas.openxmlformats.org/officeDocument/2006/customXml" ds:itemID="{143043A2-4BA1-4E7E-886C-319BDA3BFFD2}">
+<ds:datastoreItem xmlns:ds="http://schemas.openxmlformats.org/officeDocument/2006/customXml" ds:itemID="{20C2AD0D-299F-4AD9-A0D5-C9663DBEA85B}">
   <ds:schemaRefs>
     <ds:schemaRef ds:uri="http://schemas.openxmlformats.org/officeDocument/2006/bibliography"/>
   </ds:schemaRefs>

</xml_diff>